<commit_message>
Juste orthographe et un peu de tournure de phrase.
</commit_message>
<xml_diff>
--- a/Présentation projet.docx
+++ b/Présentation projet.docx
@@ -131,18 +131,7 @@
           <w:szCs w:val="26"/>
           <w:lang w:val="en-US"/>
         </w:rPr>
-        <w:t xml:space="preserve"> Guillau</w:t>
-      </w:r>
-      <w:bookmarkStart w:id="0" w:name="_GoBack"/>
-      <w:bookmarkEnd w:id="0"/>
-      <w:r>
-        <w:rPr>
-          <w:rFonts w:ascii="Verdana" w:hAnsi="Verdana"/>
-          <w:sz w:val="26"/>
-          <w:szCs w:val="26"/>
-          <w:lang w:val="en-US"/>
-        </w:rPr>
-        <w:t>me</w:t>
+        <w:t xml:space="preserve"> Guillaume</w:t>
       </w:r>
     </w:p>
     <w:p>
@@ -306,7 +295,105 @@
           <w:szCs w:val="26"/>
         </w:rPr>
         <w:tab/>
-        <w:t>Dans le cadre de cours de « Développement informatique avancé : application » nous devons créer une application en Java qui nous permettra de créer un jeu de « démineur ».</w:t>
+        <w:t>Dans le cadre d</w:t>
+      </w:r>
+      <w:r>
+        <w:rPr>
+          <w:rFonts w:ascii="Verdana" w:hAnsi="Verdana"/>
+          <w:sz w:val="26"/>
+          <w:szCs w:val="26"/>
+        </w:rPr>
+        <w:t>u</w:t>
+      </w:r>
+      <w:r>
+        <w:rPr>
+          <w:rFonts w:ascii="Verdana" w:hAnsi="Verdana"/>
+          <w:sz w:val="26"/>
+          <w:szCs w:val="26"/>
+        </w:rPr>
+        <w:t xml:space="preserve"> cours</w:t>
+      </w:r>
+      <w:r>
+        <w:rPr>
+          <w:rFonts w:ascii="Verdana" w:hAnsi="Verdana"/>
+          <w:sz w:val="26"/>
+          <w:szCs w:val="26"/>
+        </w:rPr>
+        <w:t> :</w:t>
+      </w:r>
+      <w:r>
+        <w:rPr>
+          <w:rFonts w:ascii="Verdana" w:hAnsi="Verdana"/>
+          <w:sz w:val="26"/>
+          <w:szCs w:val="26"/>
+        </w:rPr>
+        <w:t xml:space="preserve"> « Développement informatique avancé : application »</w:t>
+      </w:r>
+      <w:r>
+        <w:rPr>
+          <w:rFonts w:ascii="Verdana" w:hAnsi="Verdana"/>
+          <w:sz w:val="26"/>
+          <w:szCs w:val="26"/>
+        </w:rPr>
+        <w:t>,</w:t>
+      </w:r>
+      <w:r>
+        <w:rPr>
+          <w:rFonts w:ascii="Verdana" w:hAnsi="Verdana"/>
+          <w:sz w:val="26"/>
+          <w:szCs w:val="26"/>
+        </w:rPr>
+        <w:t xml:space="preserve"> nous devons </w:t>
+      </w:r>
+      <w:r>
+        <w:rPr>
+          <w:rFonts w:ascii="Verdana" w:hAnsi="Verdana"/>
+          <w:sz w:val="26"/>
+          <w:szCs w:val="26"/>
+        </w:rPr>
+        <w:t>écrire</w:t>
+      </w:r>
+      <w:r>
+        <w:rPr>
+          <w:rFonts w:ascii="Verdana" w:hAnsi="Verdana"/>
+          <w:sz w:val="26"/>
+          <w:szCs w:val="26"/>
+        </w:rPr>
+        <w:t xml:space="preserve"> une application en Java qui nous permettra de créer un jeu</w:t>
+      </w:r>
+      <w:r>
+        <w:rPr>
+          <w:rFonts w:ascii="Verdana" w:hAnsi="Verdana"/>
+          <w:sz w:val="26"/>
+          <w:szCs w:val="26"/>
+        </w:rPr>
+        <w:t>,</w:t>
+      </w:r>
+      <w:proofErr w:type="gramStart"/>
+      <w:r>
+        <w:rPr>
+          <w:rFonts w:ascii="Verdana" w:hAnsi="Verdana"/>
+          <w:sz w:val="26"/>
+          <w:szCs w:val="26"/>
+        </w:rPr>
+        <w:t> «</w:t>
+      </w:r>
+      <w:r>
+        <w:rPr>
+          <w:rFonts w:ascii="Verdana" w:hAnsi="Verdana"/>
+          <w:sz w:val="26"/>
+          <w:szCs w:val="26"/>
+        </w:rPr>
+        <w:t>le</w:t>
+      </w:r>
+      <w:proofErr w:type="gramEnd"/>
+      <w:r>
+        <w:rPr>
+          <w:rFonts w:ascii="Verdana" w:hAnsi="Verdana"/>
+          <w:sz w:val="26"/>
+          <w:szCs w:val="26"/>
+        </w:rPr>
+        <w:t> démineur ».</w:t>
       </w:r>
     </w:p>
     <w:p>
@@ -361,7 +448,7 @@
           <w:szCs w:val="26"/>
           <w:lang w:val="fr-FR"/>
         </w:rPr>
-        <w:t>Développer les compétences des membres du groupe pour la programmation en Java.</w:t>
+        <w:t xml:space="preserve">Développer les compétences des membres du groupe pour la programmation </w:t>
       </w:r>
       <w:r>
         <w:rPr>
@@ -370,6 +457,24 @@
           <w:szCs w:val="26"/>
           <w:lang w:val="fr-FR"/>
         </w:rPr>
+        <w:t>dans le langage</w:t>
+      </w:r>
+      <w:r>
+        <w:rPr>
+          <w:rFonts w:ascii="Verdana" w:hAnsi="Verdana"/>
+          <w:sz w:val="26"/>
+          <w:szCs w:val="26"/>
+          <w:lang w:val="fr-FR"/>
+        </w:rPr>
+        <w:t xml:space="preserve"> Java.</w:t>
+      </w:r>
+      <w:r>
+        <w:rPr>
+          <w:rFonts w:ascii="Verdana" w:hAnsi="Verdana"/>
+          <w:sz w:val="26"/>
+          <w:szCs w:val="26"/>
+          <w:lang w:val="fr-FR"/>
+        </w:rPr>
         <w:t xml:space="preserve"> </w:t>
       </w:r>
     </w:p>
@@ -399,34 +504,70 @@
           <w:szCs w:val="26"/>
           <w:lang w:val="fr-FR"/>
         </w:rPr>
-        <w:t>Créer l’application de Démineur pour qu’elle puisse être utilisée en réseau par deux utilisateurs. Chacun jouera sur sa machine et au moment où l’un d’eux fini, le jeu s’arrête avec un message « Gagné » pour celui qui a gagné et « Perdu » pour l’autre. La synchronisation se fera grâce aux notions de Socket.</w:t>
-      </w:r>
-    </w:p>
-    <w:p>
-      <w:pPr>
+        <w:t xml:space="preserve">Créer l’application de Démineur pour qu’elle puisse être utilisée en réseau par deux utilisateurs. </w:t>
+      </w:r>
+      <w:r>
         <w:rPr>
           <w:rFonts w:ascii="Verdana" w:hAnsi="Verdana"/>
           <w:sz w:val="26"/>
           <w:szCs w:val="26"/>
           <w:lang w:val="fr-FR"/>
         </w:rPr>
-      </w:pPr>
-    </w:p>
-    <w:p>
-      <w:pPr>
-        <w:rPr>
-          <w:rFonts w:ascii="Verdana" w:hAnsi="Verdana"/>
-          <w:sz w:val="26"/>
-          <w:szCs w:val="26"/>
-        </w:rPr>
-      </w:pPr>
-      <w:r>
-        <w:rPr>
-          <w:rFonts w:ascii="Verdana" w:hAnsi="Verdana"/>
-          <w:sz w:val="26"/>
-          <w:szCs w:val="26"/>
-        </w:rPr>
-        <w:lastRenderedPageBreak/>
+        <w:t>Chaque joueur sera sur sa propre machine</w:t>
+      </w:r>
+      <w:r>
+        <w:rPr>
+          <w:rFonts w:ascii="Verdana" w:hAnsi="Verdana"/>
+          <w:sz w:val="26"/>
+          <w:szCs w:val="26"/>
+          <w:lang w:val="fr-FR"/>
+        </w:rPr>
+        <w:t xml:space="preserve"> avec comme simple objectif d’être le plus rapide des deux à finir la partie. </w:t>
+      </w:r>
+      <w:r>
+        <w:rPr>
+          <w:rFonts w:ascii="Verdana" w:hAnsi="Verdana"/>
+          <w:sz w:val="26"/>
+          <w:szCs w:val="26"/>
+          <w:lang w:val="fr-FR"/>
+        </w:rPr>
+        <w:t>La synchronisation se fera grâce aux notions de Socket.</w:t>
+      </w:r>
+    </w:p>
+    <w:p>
+      <w:pPr>
+        <w:rPr>
+          <w:rFonts w:ascii="Verdana" w:hAnsi="Verdana"/>
+          <w:sz w:val="26"/>
+          <w:szCs w:val="26"/>
+          <w:lang w:val="fr-FR"/>
+        </w:rPr>
+      </w:pPr>
+    </w:p>
+    <w:p>
+      <w:pPr>
+        <w:rPr>
+          <w:rFonts w:ascii="Verdana" w:hAnsi="Verdana"/>
+          <w:sz w:val="26"/>
+          <w:szCs w:val="26"/>
+          <w:lang w:val="fr-FR"/>
+        </w:rPr>
+      </w:pPr>
+    </w:p>
+    <w:p>
+      <w:pPr>
+        <w:rPr>
+          <w:rFonts w:ascii="Verdana" w:hAnsi="Verdana"/>
+          <w:sz w:val="26"/>
+          <w:szCs w:val="26"/>
+        </w:rPr>
+      </w:pPr>
+      <w:r>
+        <w:rPr>
+          <w:rFonts w:ascii="Verdana" w:hAnsi="Verdana"/>
+          <w:sz w:val="26"/>
+          <w:szCs w:val="26"/>
+        </w:rPr>
         <w:t>3 - Description fonctionnelle des besoins</w:t>
       </w:r>
     </w:p>
@@ -496,7 +637,7 @@
           <w:sz w:val="26"/>
           <w:szCs w:val="26"/>
         </w:rPr>
-        <w:t>fra-mework</w:t>
+        <w:t>framework</w:t>
       </w:r>
       <w:proofErr w:type="spellEnd"/>
       <w:r>
@@ -525,6 +666,8 @@
         </w:rPr>
         <w:t>, List, ...).</w:t>
       </w:r>
+      <w:bookmarkStart w:id="0" w:name="_GoBack"/>
+      <w:bookmarkEnd w:id="0"/>
     </w:p>
     <w:p>
       <w:pPr>

</xml_diff>